<commit_message>
Progress report II added
</commit_message>
<xml_diff>
--- a/Image Inpainting/Image Colorization and Inpainting - Proposal.docx
+++ b/Image Inpainting/Image Colorization and Inpainting - Proposal.docx
@@ -533,7 +533,15 @@
         <w:rPr>
           <w:rFonts w:cs="Times New Roman"/>
         </w:rPr>
-        <w:t>August</w:t>
+        <w:t>Dece</w:t>
+      </w:r>
+      <w:bookmarkStart w:id="0" w:name="_GoBack"/>
+      <w:bookmarkEnd w:id="0"/>
+      <w:r>
+        <w:rPr>
+          <w:rFonts w:cs="Times New Roman"/>
+        </w:rPr>
+        <w:t>mber</w:t>
       </w:r>
       <w:r>
         <w:rPr>
@@ -994,10 +1002,11 @@
       </w:pPr>
       <w:r>
         <w:rPr>
+          <w:rFonts w:cs="Times New Roman"/>
           <w:sz w:val="28"/>
           <w:szCs w:val="28"/>
         </w:rPr>
-        <w:t>August</w:t>
+        <w:t>December</w:t>
       </w:r>
       <w:r>
         <w:rPr>
@@ -1012,12 +1021,12 @@
         <w:pStyle w:val="Heading1"/>
         <w:spacing w:before="0" w:after="120" w:line="360" w:lineRule="auto"/>
       </w:pPr>
-      <w:bookmarkStart w:id="0" w:name="_Toc111368331"/>
+      <w:bookmarkStart w:id="1" w:name="_Toc111368331"/>
       <w:r>
         <w:lastRenderedPageBreak/>
         <w:t>ACKNOWLEDGEMENT</w:t>
       </w:r>
-      <w:bookmarkEnd w:id="0"/>
+      <w:bookmarkEnd w:id="1"/>
     </w:p>
     <w:p>
       <w:pPr>
@@ -1263,13 +1272,13 @@
         </w:rPr>
         <w:t xml:space="preserve"> (HCE075BCT037)</w:t>
       </w:r>
-      <w:bookmarkStart w:id="1" w:name="_Toc90998853"/>
-      <w:bookmarkStart w:id="2" w:name="_Toc90998738"/>
-      <w:bookmarkStart w:id="3" w:name="_Toc90463998"/>
-      <w:bookmarkStart w:id="4" w:name="_Toc97998444"/>
-      <w:bookmarkStart w:id="5" w:name="_Toc98105666"/>
-      <w:bookmarkStart w:id="6" w:name="_Toc98146525"/>
-      <w:bookmarkStart w:id="7" w:name="_Toc103682349"/>
+      <w:bookmarkStart w:id="2" w:name="_Toc90998853"/>
+      <w:bookmarkStart w:id="3" w:name="_Toc90998738"/>
+      <w:bookmarkStart w:id="4" w:name="_Toc90463998"/>
+      <w:bookmarkStart w:id="5" w:name="_Toc97998444"/>
+      <w:bookmarkStart w:id="6" w:name="_Toc98105666"/>
+      <w:bookmarkStart w:id="7" w:name="_Toc98146525"/>
+      <w:bookmarkStart w:id="8" w:name="_Toc103682349"/>
     </w:p>
     <w:p>
       <w:pPr>
@@ -1290,12 +1299,12 @@
         <w:pStyle w:val="Heading1"/>
         <w:spacing w:before="0" w:after="120" w:line="360" w:lineRule="auto"/>
       </w:pPr>
-      <w:bookmarkStart w:id="8" w:name="_Toc111368332"/>
+      <w:bookmarkStart w:id="9" w:name="_Toc111368332"/>
       <w:r>
         <w:lastRenderedPageBreak/>
         <w:t>ABSTRACT</w:t>
       </w:r>
-      <w:bookmarkEnd w:id="8"/>
+      <w:bookmarkEnd w:id="9"/>
     </w:p>
     <w:p>
       <w:pPr>
@@ -1461,23 +1470,23 @@
         <w:pStyle w:val="Heading1"/>
         <w:spacing w:before="0" w:after="120" w:line="360" w:lineRule="auto"/>
       </w:pPr>
-      <w:bookmarkStart w:id="9" w:name="_Toc104970145"/>
-      <w:bookmarkStart w:id="10" w:name="_Toc106484214"/>
-      <w:bookmarkStart w:id="11" w:name="_Toc111368333"/>
-      <w:bookmarkEnd w:id="1"/>
+      <w:bookmarkStart w:id="10" w:name="_Toc104970145"/>
+      <w:bookmarkStart w:id="11" w:name="_Toc106484214"/>
+      <w:bookmarkStart w:id="12" w:name="_Toc111368333"/>
       <w:bookmarkEnd w:id="2"/>
       <w:bookmarkEnd w:id="3"/>
       <w:bookmarkEnd w:id="4"/>
       <w:bookmarkEnd w:id="5"/>
       <w:bookmarkEnd w:id="6"/>
       <w:bookmarkEnd w:id="7"/>
+      <w:bookmarkEnd w:id="8"/>
       <w:r>
         <w:lastRenderedPageBreak/>
         <w:t>TABLE OF CONTENTS</w:t>
       </w:r>
-      <w:bookmarkEnd w:id="9"/>
       <w:bookmarkEnd w:id="10"/>
       <w:bookmarkEnd w:id="11"/>
+      <w:bookmarkEnd w:id="12"/>
     </w:p>
     <w:sdt>
       <w:sdtPr>
@@ -3313,8 +3322,6 @@
               <w:fldChar w:fldCharType="end"/>
             </w:r>
           </w:hyperlink>
-          <w:bookmarkStart w:id="12" w:name="_GoBack"/>
-          <w:bookmarkEnd w:id="12"/>
         </w:p>
         <w:p>
           <w:pPr>
@@ -4816,27 +4823,14 @@
         <w:lastRenderedPageBreak/>
         <w:t xml:space="preserve">CHAPTER </w:t>
       </w:r>
-      <w:r>
-        <w:fldChar w:fldCharType="begin"/>
-      </w:r>
-      <w:r>
-        <w:instrText xml:space="preserve"> SEQ CHAPTER \* ARABIC </w:instrText>
-      </w:r>
-      <w:r>
-        <w:fldChar w:fldCharType="separate"/>
-      </w:r>
-      <w:r>
-        <w:rPr>
-          <w:noProof/>
-        </w:rPr>
-        <w:t>1</w:t>
-      </w:r>
-      <w:r>
-        <w:rPr>
-          <w:noProof/>
-        </w:rPr>
-        <w:fldChar w:fldCharType="end"/>
-      </w:r>
+      <w:fldSimple w:instr=" SEQ CHAPTER \* ARABIC ">
+        <w:r>
+          <w:rPr>
+            <w:noProof/>
+          </w:rPr>
+          <w:t>1</w:t>
+        </w:r>
+      </w:fldSimple>
       <w:r>
         <w:t>. INTRODUCTION</w:t>
       </w:r>
@@ -5264,27 +5258,14 @@
         <w:lastRenderedPageBreak/>
         <w:t xml:space="preserve">CHAPTER </w:t>
       </w:r>
-      <w:r>
-        <w:fldChar w:fldCharType="begin"/>
-      </w:r>
-      <w:r>
-        <w:instrText xml:space="preserve"> SEQ CHAPTER \* ARABIC </w:instrText>
-      </w:r>
-      <w:r>
-        <w:fldChar w:fldCharType="separate"/>
-      </w:r>
-      <w:r>
-        <w:rPr>
-          <w:noProof/>
-        </w:rPr>
-        <w:t>2</w:t>
-      </w:r>
-      <w:r>
-        <w:rPr>
-          <w:noProof/>
-        </w:rPr>
-        <w:fldChar w:fldCharType="end"/>
-      </w:r>
+      <w:fldSimple w:instr=" SEQ CHAPTER \* ARABIC ">
+        <w:r>
+          <w:rPr>
+            <w:noProof/>
+          </w:rPr>
+          <w:t>2</w:t>
+        </w:r>
+      </w:fldSimple>
       <w:r>
         <w:t>. LITERATURE REVIEW</w:t>
       </w:r>
@@ -8242,27 +8223,14 @@
       <w:r>
         <w:t xml:space="preserve">Figure </w:t>
       </w:r>
-      <w:r>
-        <w:fldChar w:fldCharType="begin"/>
-      </w:r>
-      <w:r>
-        <w:instrText xml:space="preserve"> SEQ Figure \* ARABIC </w:instrText>
-      </w:r>
-      <w:r>
-        <w:fldChar w:fldCharType="separate"/>
-      </w:r>
-      <w:r>
-        <w:rPr>
-          <w:noProof/>
-        </w:rPr>
-        <w:t>1</w:t>
-      </w:r>
-      <w:r>
-        <w:rPr>
-          <w:noProof/>
-        </w:rPr>
-        <w:fldChar w:fldCharType="end"/>
-      </w:r>
+      <w:fldSimple w:instr=" SEQ Figure \* ARABIC ">
+        <w:r>
+          <w:rPr>
+            <w:noProof/>
+          </w:rPr>
+          <w:t>1</w:t>
+        </w:r>
+      </w:fldSimple>
       <w:r>
         <w:t>: Use case diagram</w:t>
       </w:r>
@@ -9328,27 +9296,14 @@
       <w:r>
         <w:t xml:space="preserve">Figure </w:t>
       </w:r>
-      <w:r>
-        <w:fldChar w:fldCharType="begin"/>
-      </w:r>
-      <w:r>
-        <w:instrText xml:space="preserve"> SEQ Figure \* ARABIC </w:instrText>
-      </w:r>
-      <w:r>
-        <w:fldChar w:fldCharType="separate"/>
-      </w:r>
-      <w:r>
-        <w:rPr>
-          <w:noProof/>
-        </w:rPr>
-        <w:t>3</w:t>
-      </w:r>
-      <w:r>
-        <w:rPr>
-          <w:noProof/>
-        </w:rPr>
-        <w:fldChar w:fldCharType="end"/>
-      </w:r>
+      <w:fldSimple w:instr=" SEQ Figure \* ARABIC ">
+        <w:r>
+          <w:rPr>
+            <w:noProof/>
+          </w:rPr>
+          <w:t>3</w:t>
+        </w:r>
+      </w:fldSimple>
       <w:r>
         <w:t>: DFD Level 0</w:t>
       </w:r>
@@ -9451,24 +9406,14 @@
       <w:r>
         <w:t xml:space="preserve">Figure </w:t>
       </w:r>
-      <w:r>
-        <w:fldChar w:fldCharType="begin"/>
-      </w:r>
-      <w:r>
-        <w:instrText xml:space="preserve"> SEQ Figure \* ARABIC </w:instrText>
-      </w:r>
-      <w:r>
-        <w:fldChar w:fldCharType="separate"/>
-      </w:r>
-      <w:r>
-        <w:rPr>
-          <w:noProof/>
-        </w:rPr>
-        <w:t>4</w:t>
-      </w:r>
-      <w:r>
-        <w:fldChar w:fldCharType="end"/>
-      </w:r>
+      <w:fldSimple w:instr=" SEQ Figure \* ARABIC ">
+        <w:r>
+          <w:rPr>
+            <w:noProof/>
+          </w:rPr>
+          <w:t>4</w:t>
+        </w:r>
+      </w:fldSimple>
       <w:r>
         <w:t>: ER Diagram</w:t>
       </w:r>
@@ -17013,7 +16958,7 @@
 </file>
 
 <file path=customXml/itemProps1.xml><?xml version="1.0" encoding="utf-8"?>
-<ds:datastoreItem xmlns:ds="http://schemas.openxmlformats.org/officeDocument/2006/customXml" ds:itemID="{5430F7F4-3E8A-4046-97CB-8CAC10F4AD7B}">
+<ds:datastoreItem xmlns:ds="http://schemas.openxmlformats.org/officeDocument/2006/customXml" ds:itemID="{78B772B5-1C85-40D9-BD7E-33CD0E9118B3}">
   <ds:schemaRefs>
     <ds:schemaRef ds:uri="http://schemas.openxmlformats.org/officeDocument/2006/bibliography"/>
   </ds:schemaRefs>

</xml_diff>